<commit_message>
Romoved temp files, Updated report
</commit_message>
<xml_diff>
--- a/Process.docx
+++ b/Process.docx
@@ -101,7 +101,29 @@
         <w:t>remove any statistical outliers</w:t>
       </w:r>
       <w:r>
-        <w:t xml:space="preserve">. An aggressive outlier trimming was applied to also remove the clusters on the edge of the LIDAR scan, which displayed low </w:t>
+        <w:t xml:space="preserve">. This process compared the density around a voxel to the global </w:t>
+      </w:r>
+      <w:proofErr w:type="gramStart"/>
+      <w:r>
+        <w:t>mean, and</w:t>
+      </w:r>
+      <w:proofErr w:type="gramEnd"/>
+      <w:r>
+        <w:t xml:space="preserve"> removed the least dense clusters</w:t>
+      </w:r>
+      <w:r>
+        <w:t>.</w:t>
+      </w:r>
+      <w:r>
+        <w:t xml:space="preserve"> </w:t>
+      </w:r>
+      <w:r>
+        <w:t>The two variables that determined the extent of outlier removal were neighbours and standard deviation.</w:t>
+      </w:r>
+    </w:p>
+    <w:p>
+      <w:r>
+        <w:t xml:space="preserve"> An aggressive outlier trimming was applied to also remove the clusters on the edge of the LIDAR scan, which displayed low </w:t>
       </w:r>
       <w:r>
         <w:t>point</w:t>
@@ -110,7 +132,21 @@
         <w:t xml:space="preserve"> density and is redundant to the autonomous vehicle.</w:t>
       </w:r>
       <w:r>
-        <w:t xml:space="preserve"> The two variables that determined the extent of outlier removal were neighbours and standard deviation.</w:t>
+        <w:t xml:space="preserve"> </w:t>
+      </w:r>
+      <w:r>
+        <w:t>A standard deviation of 0.1 was applied</w:t>
+      </w:r>
+      <w:r>
+        <w:t xml:space="preserve"> and a </w:t>
+      </w:r>
+      <w:proofErr w:type="spellStart"/>
+      <w:r>
+        <w:t>nb_neighbours</w:t>
+      </w:r>
+      <w:proofErr w:type="spellEnd"/>
+      <w:r>
+        <w:t xml:space="preserve"> of 200 were used to have a decent sample size.</w:t>
       </w:r>
     </w:p>
     <w:p>
@@ -118,7 +154,21 @@
         <w:t>I attempted to crop the point cloud to remove unwanted clusters that were not in the immediate view of the vehicle.</w:t>
       </w:r>
       <w:r>
-        <w:t xml:space="preserve"> However, this turned out to be very difficult to execute as the Open3D library does not provide a scale</w:t>
+        <w:t xml:space="preserve"> However, this turned out to be difficult to execute as the Open3D library does not provide a scale</w:t>
+      </w:r>
+      <w:r>
+        <w:t xml:space="preserve"> or coordinate system visible to us.</w:t>
+      </w:r>
+      <w:r>
+        <w:t xml:space="preserve"> Thus, it was decided that the outlier removal was </w:t>
+      </w:r>
+      <w:proofErr w:type="gramStart"/>
+      <w:r>
+        <w:t>sufficient enough</w:t>
+      </w:r>
+      <w:proofErr w:type="gramEnd"/>
+      <w:r>
+        <w:t xml:space="preserve"> in removing redundant clusters.</w:t>
       </w:r>
     </w:p>
     <w:p/>
@@ -158,13 +208,11 @@
         <w:t xml:space="preserve"> the processing time</w:t>
       </w:r>
       <w:r>
-        <w:t xml:space="preserve">. </w:t>
-      </w:r>
-      <w:r>
-        <w:t>This is due to it being an iterative process, and a high iteration count was used such that the plane was completely segmented out. I prioritised this as an unsegmented section of the plane can cause the autonomous vehicle to identify it as an obstacle, and potentially swerve to avoid it unnecessarily.</w:t>
-      </w:r>
-    </w:p>
-    <w:p>
+        <w:t>.</w:t>
+      </w:r>
+      <w:r>
+        <w:t xml:space="preserve"> </w:t>
+      </w:r>
       <w:r>
         <w:t xml:space="preserve">The variables that affected the quality of the process were </w:t>
       </w:r>
@@ -172,13 +220,38 @@
         <w:t>the threshold distance that determined the voxels that fit the plane</w:t>
       </w:r>
       <w:r>
+        <w:t xml:space="preserve"> (</w:t>
+      </w:r>
+      <w:proofErr w:type="spellStart"/>
+      <w:r>
+        <w:t>distance_threshold</w:t>
+      </w:r>
+      <w:proofErr w:type="spellEnd"/>
+      <w:r>
+        <w:t>)</w:t>
+      </w:r>
+      <w:r>
         <w:t xml:space="preserve">, </w:t>
       </w:r>
       <w:r>
         <w:t>the m</w:t>
       </w:r>
       <w:r>
-        <w:t>inimum number of data points required to estimate model parameters</w:t>
+        <w:t xml:space="preserve">inimum number of data points </w:t>
+      </w:r>
+      <w:r>
+        <w:t>(</w:t>
+      </w:r>
+      <w:proofErr w:type="spellStart"/>
+      <w:r>
+        <w:t>ransac_n</w:t>
+      </w:r>
+      <w:proofErr w:type="spellEnd"/>
+      <w:r>
+        <w:t xml:space="preserve">) </w:t>
+      </w:r>
+      <w:r>
+        <w:t>required to estimate model parameters</w:t>
       </w:r>
       <w:r>
         <w:t>, and the number of iterations</w:t>
@@ -187,13 +260,108 @@
         <w:t xml:space="preserve"> run by the algorithm</w:t>
       </w:r>
       <w:r>
+        <w:t xml:space="preserve"> (</w:t>
+      </w:r>
+      <w:proofErr w:type="spellStart"/>
+      <w:r>
+        <w:t>num_iterations</w:t>
+      </w:r>
+      <w:proofErr w:type="spellEnd"/>
+      <w:r>
+        <w:t>)</w:t>
+      </w:r>
+      <w:r>
         <w:t>.</w:t>
       </w:r>
-      <w:r>
-        <w:t xml:space="preserve"> The threshold distance was interpreted to be the “thickness” of the plane segment, which was kept to </w:t>
-      </w:r>
-      <w:r>
-        <w:t xml:space="preserve">the voxel size (0.2) to prevent any road obstacles from being segmented out. Meanwhile, </w:t>
+    </w:p>
+    <w:p>
+      <w:r>
+        <w:t xml:space="preserve">The threshold distance was interpreted to be the “thickness” of the plane segment, which was kept to </w:t>
+      </w:r>
+      <w:r>
+        <w:t>0.4</w:t>
+      </w:r>
+      <w:r>
+        <w:t xml:space="preserve"> to prevent any road obstacles from being segmented out.</w:t>
+      </w:r>
+      <w:r>
+        <w:t xml:space="preserve"> Meanwhile, it was more difficult to balance </w:t>
+      </w:r>
+      <w:proofErr w:type="spellStart"/>
+      <w:r>
+        <w:t>ransac_n</w:t>
+      </w:r>
+      <w:proofErr w:type="spellEnd"/>
+      <w:r>
+        <w:t xml:space="preserve"> and </w:t>
+      </w:r>
+      <w:proofErr w:type="spellStart"/>
+      <w:r>
+        <w:t>num_iterations</w:t>
+      </w:r>
+      <w:proofErr w:type="spellEnd"/>
+      <w:r>
+        <w:t>. Ideally, the number of iterations should be kept to a minimal to avoid lengthy process times</w:t>
+      </w:r>
+      <w:r>
+        <w:t xml:space="preserve">. It was found that a </w:t>
+      </w:r>
+      <w:r>
+        <w:t xml:space="preserve">combination of a low </w:t>
+      </w:r>
+      <w:proofErr w:type="spellStart"/>
+      <w:r>
+        <w:t>ransac_n</w:t>
+      </w:r>
+      <w:proofErr w:type="spellEnd"/>
+      <w:r>
+        <w:t xml:space="preserve"> and above 1000 iterations were suitable for most point clouds</w:t>
+      </w:r>
+      <w:r>
+        <w:t xml:space="preserve">. However, the process </w:t>
+      </w:r>
+      <w:r>
+        <w:t xml:space="preserve">sometimes </w:t>
+      </w:r>
+      <w:r>
+        <w:t>suffered in parts of the plane close to dense clusters, such as other vehicles.</w:t>
+      </w:r>
+    </w:p>
+    <w:p>
+      <w:r>
+        <w:t>Due to this, an iteration count of 1</w:t>
+      </w:r>
+      <w:r>
+        <w:t>5</w:t>
+      </w:r>
+      <w:r>
+        <w:t xml:space="preserve">00 was used </w:t>
+      </w:r>
+      <w:r>
+        <w:t xml:space="preserve">with a </w:t>
+      </w:r>
+      <w:r>
+        <w:t>minimum</w:t>
+      </w:r>
+      <w:r>
+        <w:t xml:space="preserve"> </w:t>
+      </w:r>
+      <w:proofErr w:type="spellStart"/>
+      <w:r>
+        <w:t>ransac_n</w:t>
+      </w:r>
+      <w:proofErr w:type="spellEnd"/>
+      <w:r>
+        <w:t xml:space="preserve"> </w:t>
+      </w:r>
+      <w:r>
+        <w:t xml:space="preserve">of 3 </w:t>
+      </w:r>
+      <w:r>
+        <w:t xml:space="preserve">to ensure greater accuracy. </w:t>
+      </w:r>
+      <w:r>
+        <w:t>I prioritised this as an unsegmented section of the plane can cause the autonomous vehicle to wrongly identify it as an obstacle. The vehicle may swerve to avoid it unnecessarily, potentially being dangerous to surrounding vehicles and pedestrians.</w:t>
       </w:r>
     </w:p>
     <w:p/>
@@ -221,19 +389,73 @@
       <w:r>
         <w:t xml:space="preserve">The DBSCAN algorithm was used to separate the point cloud into clusters. This process depended on two variables, </w:t>
       </w:r>
+      <w:r>
+        <w:t>the range from a voxel to measure from (eps)</w:t>
+      </w:r>
+      <w:r>
+        <w:t xml:space="preserve"> and</w:t>
+      </w:r>
+      <w:r>
+        <w:t xml:space="preserve"> the minimum number of points </w:t>
+      </w:r>
+      <w:r>
+        <w:t>in a cluster</w:t>
+      </w:r>
+      <w:r>
+        <w:t xml:space="preserve"> </w:t>
+      </w:r>
+      <w:r>
+        <w:t>(</w:t>
+      </w:r>
+      <w:proofErr w:type="spellStart"/>
+      <w:r>
+        <w:t>min_points</w:t>
+      </w:r>
+      <w:proofErr w:type="spellEnd"/>
+      <w:r>
+        <w:t>)</w:t>
+      </w:r>
+      <w:r>
+        <w:t xml:space="preserve">. From this, it can be assumed that eps </w:t>
+      </w:r>
       <w:proofErr w:type="gramStart"/>
       <w:r>
-        <w:t>epsilon</w:t>
+        <w:t>has</w:t>
       </w:r>
       <w:proofErr w:type="gramEnd"/>
       <w:r>
-        <w:t xml:space="preserve"> and </w:t>
+        <w:t xml:space="preserve"> to be bigger than the voxel size for the DBSCAN algorithm to correctly identify dense areas. The minimum number of points can be set to an arbitrary number as most </w:t>
+      </w:r>
+      <w:r>
+        <w:t>low-density</w:t>
+      </w:r>
+      <w:r>
+        <w:t xml:space="preserve"> clusters would have already been detected and removed as outliers.</w:t>
+      </w:r>
+    </w:p>
+    <w:p>
+      <w:r>
+        <w:t xml:space="preserve">After testing, it seemed that </w:t>
+      </w:r>
+      <w:r>
+        <w:t xml:space="preserve">an </w:t>
+      </w:r>
+      <w:proofErr w:type="gramStart"/>
+      <w:r>
+        <w:t>eps</w:t>
+      </w:r>
+      <w:proofErr w:type="gramEnd"/>
+      <w:r>
+        <w:t xml:space="preserve"> of 1.5 and a </w:t>
       </w:r>
       <w:proofErr w:type="spellStart"/>
       <w:r>
         <w:t>min_points</w:t>
       </w:r>
       <w:proofErr w:type="spellEnd"/>
+      <w:r>
+        <w:t xml:space="preserve"> of 3 worked well in differentiating the different obstacles present in the LIDAR scan, although a higher eps can be used as the real-life distances between obstacles are relatively large.</w:t>
+      </w:r>
     </w:p>
     <w:p/>
     <w:p>
@@ -248,9 +470,16 @@
         <w:tabs>
           <w:tab w:val="left" w:pos="1364"/>
         </w:tabs>
-      </w:pPr>
-      <w:r>
-        <w:lastRenderedPageBreak/>
+        <w:rPr>
+          <w:b/>
+          <w:bCs/>
+        </w:rPr>
+      </w:pPr>
+      <w:r>
+        <w:rPr>
+          <w:b/>
+          <w:bCs/>
+        </w:rPr>
         <w:t>Conclusion and Reflection</w:t>
       </w:r>
     </w:p>
@@ -263,13 +492,14 @@
       <w:r>
         <w:t xml:space="preserve">The resultant visualisation of the 3D radar data showed distinct clusters that can be easily interpreted as cars, </w:t>
       </w:r>
-      <w:proofErr w:type="gramStart"/>
-      <w:r>
-        <w:t>buildings</w:t>
-      </w:r>
-      <w:proofErr w:type="gramEnd"/>
+      <w:r>
+        <w:t>buildings,</w:t>
+      </w:r>
       <w:r>
         <w:t xml:space="preserve"> and other street obstacles.</w:t>
+      </w:r>
+      <w:r>
+        <w:t xml:space="preserve"> This was also consistent across multiple datasets.</w:t>
       </w:r>
     </w:p>
     <w:p>
@@ -279,15 +509,13 @@
         </w:tabs>
       </w:pPr>
       <w:r>
-        <w:t xml:space="preserve">I attempted to optimise the processing time of the perception program as much as possible. Each process was timed using python’s </w:t>
-      </w:r>
-      <w:proofErr w:type="spellStart"/>
-      <w:r>
-        <w:t>timeit</w:t>
-      </w:r>
-      <w:proofErr w:type="spellEnd"/>
-      <w:r>
-        <w:t xml:space="preserve"> module. A low processing time is important to autonomous vehicles as a large amount of data </w:t>
+        <w:t>I attempted to optimise the processing time of the perception program as much as possible.</w:t>
+      </w:r>
+      <w:r>
+        <w:t xml:space="preserve"> </w:t>
+      </w:r>
+      <w:r>
+        <w:t xml:space="preserve">A low processing time is important to autonomous vehicles as a large amount of data </w:t>
       </w:r>
       <w:proofErr w:type="gramStart"/>
       <w:r>
@@ -295,10 +523,13 @@
       </w:r>
       <w:proofErr w:type="gramEnd"/>
       <w:r>
-        <w:t xml:space="preserve"> be processed in real time to safely navigate an area. </w:t>
-      </w:r>
-      <w:r>
-        <w:t>As mentioned earlier, the RANSAC Segmentation took up majority of the processing time. This can be improved upon with potentially a more efficient segmentation algorithm.</w:t>
+        <w:t xml:space="preserve"> be processed in real time to safely navigate an area</w:t>
+      </w:r>
+      <w:r>
+        <w:t>.</w:t>
+      </w:r>
+      <w:r>
+        <w:t xml:space="preserve"> </w:t>
       </w:r>
     </w:p>
     <w:p>
@@ -308,10 +539,76 @@
         </w:tabs>
       </w:pPr>
       <w:r>
-        <w:t xml:space="preserve">Future iterations of AV perception programs could also use </w:t>
+        <w:t xml:space="preserve">The entire process ranged between 0.3 and 0.6 seconds to complete for each dataset, which is not ideal for real time perception. </w:t>
+      </w:r>
+      <w:r>
+        <w:t>Each process was</w:t>
+      </w:r>
+      <w:r>
+        <w:t xml:space="preserve"> also</w:t>
+      </w:r>
+      <w:r>
+        <w:t xml:space="preserve"> timed using python’s </w:t>
+      </w:r>
+      <w:proofErr w:type="spellStart"/>
+      <w:r>
+        <w:t>timeit</w:t>
+      </w:r>
+      <w:proofErr w:type="spellEnd"/>
+      <w:r>
+        <w:t xml:space="preserve"> module. </w:t>
+      </w:r>
+      <w:r>
+        <w:t>As mentioned earlier, the RANSAC Segmentation took up majority of the processing time</w:t>
+      </w:r>
+      <w:r>
+        <w:t xml:space="preserve"> while leaving some of the plane unsegmented in some cases</w:t>
+      </w:r>
+      <w:r>
+        <w:t>. This can be improved upon with potentially a more efficient segmentation algorithm</w:t>
+      </w:r>
+      <w:r>
+        <w:t xml:space="preserve"> or a better combination of input variables</w:t>
+      </w:r>
+      <w:r>
+        <w:t>.</w:t>
+      </w:r>
+    </w:p>
+    <w:p>
+      <w:pPr>
+        <w:tabs>
+          <w:tab w:val="left" w:pos="1364"/>
+        </w:tabs>
+      </w:pPr>
+      <w:r>
+        <w:t xml:space="preserve">Future iterations of AV perception programs could use </w:t>
       </w:r>
       <w:r>
         <w:t xml:space="preserve">a compiled language such as C++ to further reduce processing time per dataset. In addition, </w:t>
+      </w:r>
+      <w:r>
+        <w:t xml:space="preserve">adaptive voxel sizes and processing techniques can also be </w:t>
+      </w:r>
+      <w:proofErr w:type="gramStart"/>
+      <w:r>
+        <w:t>looked into</w:t>
+      </w:r>
+      <w:proofErr w:type="gramEnd"/>
+      <w:r>
+        <w:t xml:space="preserve"> to produce a more robust perception system.</w:t>
+      </w:r>
+    </w:p>
+    <w:p>
+      <w:pPr>
+        <w:tabs>
+          <w:tab w:val="left" w:pos="1364"/>
+        </w:tabs>
+      </w:pPr>
+      <w:r>
+        <w:t xml:space="preserve">The plane equation found </w:t>
+      </w:r>
+      <w:r>
+        <w:t>may also be used to crop the point cloud and remove any points below the road plane. This would reinforce the segmentation algorithm in making sure it is completely removed.</w:t>
       </w:r>
     </w:p>
     <w:sectPr>
@@ -1217,4 +1514,16 @@
     </a:ext>
   </a:extLst>
 </a:theme>
+</file>
+
+<file path=customXml/item1.xml><?xml version="1.0" encoding="utf-8"?>
+<b:Sources xmlns:b="http://schemas.openxmlformats.org/officeDocument/2006/bibliography" xmlns="http://schemas.openxmlformats.org/officeDocument/2006/bibliography" SelectedStyle="\APASixthEditionOfficeOnline.xsl" StyleName="APA" Version="6"/>
+</file>
+
+<file path=customXml/itemProps1.xml><?xml version="1.0" encoding="utf-8"?>
+<ds:datastoreItem xmlns:ds="http://schemas.openxmlformats.org/officeDocument/2006/customXml" ds:itemID="{870CBA40-376A-4E6B-821A-9F0069FFB4A5}">
+  <ds:schemaRefs>
+    <ds:schemaRef ds:uri="http://schemas.openxmlformats.org/officeDocument/2006/bibliography"/>
+  </ds:schemaRefs>
+</ds:datastoreItem>
 </file>
</xml_diff>